<commit_message>
Doc first Question - add Pass method for game runner (to the checker)
</commit_message>
<xml_diff>
--- a/Software Documentation.docx
+++ b/Software Documentation.docx
@@ -4,7 +4,7 @@
   <w:body>
     <w:p>
       <w:pPr>
-        <w:pStyle w:val="1"/>
+        <w:pStyle w:val="Heading1"/>
         <w:jc w:val="center"/>
         <w:rPr>
           <w:rtl/>
@@ -23,7 +23,7 @@
     </w:p>
     <w:p>
       <w:pPr>
-        <w:pStyle w:val="2"/>
+        <w:pStyle w:val="Heading2"/>
         <w:rPr>
           <w:rtl/>
         </w:rPr>
@@ -38,7 +38,6 @@
           <w:rtl/>
         </w:rPr>
       </w:pPr>
-      <w:proofErr w:type="spellStart"/>
       <w:r>
         <w:rPr>
           <w:rFonts w:hint="cs"/>
@@ -58,15 +57,7 @@
           <w:rFonts w:hint="cs"/>
           <w:rtl/>
         </w:rPr>
-        <w:t>מת</w:t>
-      </w:r>
-      <w:proofErr w:type="spellEnd"/>
-      <w:r>
-        <w:rPr>
-          <w:rFonts w:hint="cs"/>
-          <w:rtl/>
-        </w:rPr>
-        <w:t xml:space="preserve"> ה</w:t>
+        <w:t>מת ה</w:t>
       </w:r>
       <w:r>
         <w:rPr>
@@ -84,7 +75,7 @@
     </w:p>
     <w:p>
       <w:pPr>
-        <w:pStyle w:val="a3"/>
+        <w:pStyle w:val="ListParagraph"/>
         <w:numPr>
           <w:ilvl w:val="0"/>
           <w:numId w:val="1"/>
@@ -127,7 +118,7 @@
     </w:p>
     <w:p>
       <w:pPr>
-        <w:pStyle w:val="a3"/>
+        <w:pStyle w:val="ListParagraph"/>
         <w:numPr>
           <w:ilvl w:val="0"/>
           <w:numId w:val="1"/>
@@ -337,7 +328,7 @@
     </w:p>
     <w:p>
       <w:pPr>
-        <w:pStyle w:val="a3"/>
+        <w:pStyle w:val="ListParagraph"/>
         <w:numPr>
           <w:ilvl w:val="0"/>
           <w:numId w:val="2"/>
@@ -363,7 +354,7 @@
     </w:p>
     <w:p>
       <w:pPr>
-        <w:pStyle w:val="a3"/>
+        <w:pStyle w:val="ListParagraph"/>
         <w:rPr>
           <w:rtl/>
         </w:rPr>
@@ -471,28 +462,12 @@
           <w:rFonts w:hint="cs"/>
           <w:rtl/>
         </w:rPr>
-        <w:t xml:space="preserve"> לאובייקטים אחרים </w:t>
-      </w:r>
-      <w:proofErr w:type="spellStart"/>
-      <w:r>
-        <w:rPr>
-          <w:rFonts w:hint="cs"/>
-          <w:rtl/>
-        </w:rPr>
-        <w:t>בסכימה</w:t>
-      </w:r>
-      <w:proofErr w:type="spellEnd"/>
-      <w:r>
-        <w:rPr>
-          <w:rFonts w:hint="cs"/>
-          <w:rtl/>
-        </w:rPr>
-        <w:t>.</w:t>
-      </w:r>
-    </w:p>
-    <w:p>
-      <w:pPr>
-        <w:pStyle w:val="a3"/>
+        <w:t xml:space="preserve"> לאובייקטים אחרים בסכימה.</w:t>
+      </w:r>
+    </w:p>
+    <w:p>
+      <w:pPr>
+        <w:pStyle w:val="ListParagraph"/>
         <w:rPr>
           <w:rtl/>
         </w:rPr>
@@ -547,7 +522,7 @@
     </w:p>
     <w:p>
       <w:pPr>
-        <w:pStyle w:val="a3"/>
+        <w:pStyle w:val="ListParagraph"/>
         <w:numPr>
           <w:ilvl w:val="0"/>
           <w:numId w:val="2"/>
@@ -665,7 +640,7 @@
     </w:p>
     <w:p>
       <w:pPr>
-        <w:pStyle w:val="2"/>
+        <w:pStyle w:val="Heading2"/>
         <w:rPr>
           <w:rtl/>
         </w:rPr>
@@ -684,7 +659,7 @@
     </w:p>
     <w:p>
       <w:pPr>
-        <w:pStyle w:val="a3"/>
+        <w:pStyle w:val="ListParagraph"/>
         <w:numPr>
           <w:ilvl w:val="0"/>
           <w:numId w:val="3"/>
@@ -795,9 +770,8 @@
     </w:p>
     <w:p>
       <w:pPr>
-        <w:pStyle w:val="a3"/>
-        <w:rPr>
-          <w:rFonts w:hint="cs"/>
+        <w:pStyle w:val="ListParagraph"/>
+        <w:rPr>
           <w:rtl/>
         </w:rPr>
       </w:pPr>
@@ -857,7 +831,7 @@
     </w:p>
     <w:p>
       <w:pPr>
-        <w:pStyle w:val="a3"/>
+        <w:pStyle w:val="ListParagraph"/>
         <w:numPr>
           <w:ilvl w:val="0"/>
           <w:numId w:val="3"/>
@@ -910,14 +884,11 @@
     </w:p>
     <w:p>
       <w:pPr>
-        <w:pStyle w:val="a3"/>
+        <w:pStyle w:val="ListParagraph"/>
         <w:numPr>
           <w:ilvl w:val="0"/>
           <w:numId w:val="3"/>
         </w:numPr>
-        <w:rPr>
-          <w:rFonts w:hint="cs"/>
-        </w:rPr>
       </w:pPr>
       <w:proofErr w:type="spellStart"/>
       <w:proofErr w:type="gramStart"/>
@@ -944,23 +915,7 @@
           <w:rFonts w:hint="cs"/>
           <w:rtl/>
         </w:rPr>
-        <w:t xml:space="preserve"> </w:t>
-      </w:r>
-      <w:proofErr w:type="spellStart"/>
-      <w:r>
-        <w:rPr>
-          <w:rFonts w:hint="cs"/>
-          <w:rtl/>
-        </w:rPr>
-        <w:t>פרסור</w:t>
-      </w:r>
-      <w:proofErr w:type="spellEnd"/>
-      <w:r>
-        <w:rPr>
-          <w:rFonts w:hint="cs"/>
-          <w:rtl/>
-        </w:rPr>
-        <w:t xml:space="preserve"> עובדות תאריכים בנוגע ל</w:t>
+        <w:t xml:space="preserve"> פרסור עובדות תאריכים בנוגע ל</w:t>
       </w:r>
       <w:r>
         <w:t>entities</w:t>
@@ -975,14 +930,11 @@
     </w:p>
     <w:p>
       <w:pPr>
-        <w:pStyle w:val="a3"/>
+        <w:pStyle w:val="ListParagraph"/>
         <w:numPr>
           <w:ilvl w:val="0"/>
           <w:numId w:val="3"/>
         </w:numPr>
-        <w:rPr>
-          <w:rFonts w:hint="cs"/>
-        </w:rPr>
       </w:pPr>
       <w:proofErr w:type="spellStart"/>
       <w:proofErr w:type="gramStart"/>
@@ -1009,28 +961,12 @@
           <w:rFonts w:hint="cs"/>
           <w:rtl/>
         </w:rPr>
-        <w:t xml:space="preserve"> </w:t>
-      </w:r>
-      <w:proofErr w:type="spellStart"/>
-      <w:r>
-        <w:rPr>
-          <w:rFonts w:hint="cs"/>
-          <w:rtl/>
-        </w:rPr>
-        <w:t>פרסור</w:t>
-      </w:r>
-      <w:proofErr w:type="spellEnd"/>
-      <w:r>
-        <w:rPr>
-          <w:rFonts w:hint="cs"/>
-          <w:rtl/>
-        </w:rPr>
-        <w:t xml:space="preserve"> עובדות.</w:t>
-      </w:r>
-    </w:p>
-    <w:p>
-      <w:pPr>
-        <w:pStyle w:val="a3"/>
+        <w:t xml:space="preserve"> פרסור עובדות.</w:t>
+      </w:r>
+    </w:p>
+    <w:p>
+      <w:pPr>
+        <w:pStyle w:val="ListParagraph"/>
         <w:numPr>
           <w:ilvl w:val="0"/>
           <w:numId w:val="3"/>
@@ -1061,15 +997,189 @@
           <w:rFonts w:hint="cs"/>
           <w:rtl/>
         </w:rPr>
+        <w:t xml:space="preserve"> פרסור עובדות.</w:t>
+      </w:r>
+    </w:p>
+    <w:p>
+      <w:pPr>
+        <w:rPr>
+          <w:rtl/>
+        </w:rPr>
+      </w:pPr>
+    </w:p>
+    <w:p>
+      <w:pPr>
+        <w:pStyle w:val="Heading2"/>
+        <w:rPr>
+          <w:rtl/>
+        </w:rPr>
+      </w:pPr>
+      <w:r>
+        <w:t>Code Structure</w:t>
+      </w:r>
+    </w:p>
+    <w:p>
+      <w:pPr>
+        <w:pStyle w:val="Heading3"/>
+        <w:rPr>
+          <w:rtl/>
+        </w:rPr>
+      </w:pPr>
+      <w:r>
+        <w:rPr>
+          <w:rFonts w:hint="cs"/>
+          <w:rtl/>
+        </w:rPr>
+        <w:t>פרסור מידע</w:t>
+      </w:r>
+    </w:p>
+    <w:p>
+      <w:pPr>
+        <w:rPr>
+          <w:rtl/>
+        </w:rPr>
+      </w:pPr>
+      <w:r>
+        <w:rPr>
+          <w:rFonts w:hint="cs"/>
+          <w:rtl/>
+        </w:rPr>
+        <w:t xml:space="preserve">פרסור המידע מתבצע ע"י </w:t>
+      </w:r>
+      <w:r>
+        <w:rPr>
+          <w:rFonts w:hint="cs"/>
+          <w:rtl/>
+        </w:rPr>
+        <w:t>ה</w:t>
+      </w:r>
+      <w:r>
+        <w:rPr>
+          <w:rFonts w:hint="cs"/>
+          <w:rtl/>
+        </w:rPr>
+        <w:t xml:space="preserve">אובייקט </w:t>
+      </w:r>
+      <w:proofErr w:type="spellStart"/>
+      <w:r>
+        <w:t>D</w:t>
+      </w:r>
+      <w:r>
+        <w:t>ataCollector</w:t>
+      </w:r>
+      <w:proofErr w:type="spellEnd"/>
+      <w:r>
+        <w:rPr>
+          <w:rFonts w:hint="cs"/>
+          <w:rtl/>
+        </w:rPr>
+        <w:t xml:space="preserve">. </w:t>
+      </w:r>
+      <w:r>
+        <w:rPr>
+          <w:rFonts w:hint="cs"/>
+          <w:rtl/>
+        </w:rPr>
+        <w:t>האובייקט</w:t>
+      </w:r>
+      <w:r>
+        <w:rPr>
+          <w:rFonts w:hint="cs"/>
+          <w:rtl/>
+        </w:rPr>
+        <w:t xml:space="preserve"> מחזיק מספר </w:t>
+      </w:r>
+      <w:r>
+        <w:t>attributes</w:t>
+      </w:r>
+      <w:r>
+        <w:rPr>
+          <w:rFonts w:hint="cs"/>
+          <w:rtl/>
+        </w:rPr>
+        <w:t xml:space="preserve"> שכל אחד מהם הוא </w:t>
+      </w:r>
+      <w:r>
+        <w:t>MAP</w:t>
+      </w:r>
+      <w:r>
+        <w:rPr>
+          <w:rFonts w:hint="cs"/>
+          <w:rtl/>
+        </w:rPr>
+        <w:t xml:space="preserve"> בין </w:t>
+      </w:r>
+      <w:r>
+        <w:t>string</w:t>
+      </w:r>
+      <w:r>
+        <w:rPr>
+          <w:rFonts w:hint="cs"/>
+          <w:rtl/>
+        </w:rPr>
+        <w:t xml:space="preserve"> המתאר את ה</w:t>
+      </w:r>
+      <w:r>
+        <w:t>entity</w:t>
+      </w:r>
+      <w:r>
+        <w:rPr>
+          <w:rFonts w:hint="cs"/>
+          <w:rtl/>
+        </w:rPr>
         <w:t xml:space="preserve"> </w:t>
       </w:r>
+      <w:r>
+        <w:rPr>
+          <w:rFonts w:hint="cs"/>
+          <w:rtl/>
+        </w:rPr>
+        <w:t xml:space="preserve">(לדוגמא </w:t>
+      </w:r>
+      <w:r>
+        <w:t>&lt;Israel&gt;</w:t>
+      </w:r>
+      <w:r>
+        <w:rPr>
+          <w:rFonts w:hint="cs"/>
+          <w:rtl/>
+        </w:rPr>
+        <w:t xml:space="preserve">) </w:t>
+      </w:r>
+      <w:r>
+        <w:rPr>
+          <w:rFonts w:hint="cs"/>
+          <w:rtl/>
+        </w:rPr>
+        <w:t>לאובייקט המכיל את כל המידע על ה</w:t>
+      </w:r>
+      <w:r>
+        <w:t>entity</w:t>
+      </w:r>
+      <w:r>
+        <w:rPr>
+          <w:rFonts w:hint="cs"/>
+          <w:rtl/>
+        </w:rPr>
+        <w:t>.</w:t>
+      </w:r>
+    </w:p>
+    <w:p>
+      <w:pPr>
+        <w:rPr>
+          <w:rtl/>
+        </w:rPr>
+      </w:pPr>
+      <w:r>
+        <w:rPr>
+          <w:rFonts w:hint="cs"/>
+          <w:rtl/>
+        </w:rPr>
+        <w:t xml:space="preserve">בתחילה אנחנו עוברים על הקובץ </w:t>
+      </w:r>
       <w:proofErr w:type="spellStart"/>
       <w:r>
-        <w:rPr>
-          <w:rFonts w:hint="cs"/>
-          <w:rtl/>
-        </w:rPr>
-        <w:t>פרסור</w:t>
+        <w:t>yagoTransitiveTypes</w:t>
       </w:r>
       <w:proofErr w:type="spellEnd"/>
       <w:r>
@@ -1077,42 +1187,150 @@
           <w:rFonts w:hint="cs"/>
           <w:rtl/>
         </w:rPr>
-        <w:t xml:space="preserve"> עובדות.</w:t>
-      </w:r>
-    </w:p>
-    <w:p>
-      <w:pPr>
-        <w:rPr>
-          <w:rtl/>
-        </w:rPr>
-      </w:pPr>
-    </w:p>
-    <w:p>
-      <w:pPr>
-        <w:pStyle w:val="2"/>
-        <w:rPr>
-          <w:rtl/>
-        </w:rPr>
-      </w:pPr>
-      <w:r>
-        <w:t>Code Structure</w:t>
-      </w:r>
-    </w:p>
-    <w:p>
-      <w:pPr>
-        <w:pStyle w:val="3"/>
-        <w:rPr>
-          <w:rFonts w:hint="cs"/>
-          <w:rtl/>
-        </w:rPr>
-      </w:pPr>
+        <w:t xml:space="preserve"> ואנחנו מחפשים </w:t>
+      </w:r>
+      <w:r>
+        <w:t>entities</w:t>
+      </w:r>
+      <w:r>
+        <w:rPr>
+          <w:rFonts w:hint="cs"/>
+          <w:rtl/>
+        </w:rPr>
+        <w:t xml:space="preserve"> שה</w:t>
+      </w:r>
+      <w:r>
+        <w:t>type</w:t>
+      </w:r>
+      <w:r>
+        <w:rPr>
+          <w:rFonts w:hint="cs"/>
+          <w:rtl/>
+        </w:rPr>
+        <w:t xml:space="preserve"> שלהם הוא </w:t>
+      </w:r>
+      <w:r>
+        <w:rPr>
+          <w:rFonts w:hint="cs"/>
+          <w:rtl/>
+        </w:rPr>
+        <w:t xml:space="preserve">מחלקה </w:t>
+      </w:r>
+      <w:r>
+        <w:rPr>
+          <w:rFonts w:hint="cs"/>
+          <w:rtl/>
+        </w:rPr>
+        <w:t xml:space="preserve">שהגדרנו מראש. </w:t>
+      </w:r>
+      <w:r>
+        <w:rPr>
+          <w:rFonts w:hint="cs"/>
+          <w:rtl/>
+        </w:rPr>
+        <w:t>המחלקות הללו הן</w:t>
+      </w:r>
+      <w:r>
+        <w:rPr>
+          <w:rFonts w:hint="cs"/>
+          <w:rtl/>
+        </w:rPr>
+        <w:t xml:space="preserve"> אלו שנרצה לשאול עליהם שאלות, לדוגמא מדינות, ערים, פוליטיקאים וכדומה.</w:t>
+      </w:r>
+    </w:p>
+    <w:p>
+      <w:pPr>
+        <w:rPr>
+          <w:rtl/>
+        </w:rPr>
+      </w:pPr>
+      <w:r>
+        <w:rPr>
+          <w:rFonts w:hint="cs"/>
+          <w:rtl/>
+        </w:rPr>
+        <w:t xml:space="preserve">עבור כל </w:t>
+      </w:r>
+      <w:r>
+        <w:t>entity</w:t>
+      </w:r>
+      <w:r>
+        <w:rPr>
+          <w:rFonts w:hint="cs"/>
+          <w:rtl/>
+        </w:rPr>
+        <w:t xml:space="preserve"> שאנחנו מוצאים אנחנו יוצרים אובייקט מהסוג המתאים (לדוגמא עבור ה</w:t>
+      </w:r>
+      <w:r>
+        <w:t>entity</w:t>
+      </w:r>
+      <w:r>
+        <w:rPr>
+          <w:rFonts w:hint="cs"/>
+          <w:rtl/>
+        </w:rPr>
+        <w:t xml:space="preserve"> </w:t>
+      </w:r>
+      <w:r>
+        <w:t>&lt;Israel&gt;</w:t>
+      </w:r>
+      <w:r>
+        <w:rPr>
+          <w:rFonts w:hint="cs"/>
+          <w:rtl/>
+        </w:rPr>
+        <w:t xml:space="preserve"> ניצור אובייקט </w:t>
+      </w:r>
+      <w:r>
+        <w:t>Country</w:t>
+      </w:r>
+      <w:r>
+        <w:rPr>
+          <w:rFonts w:hint="cs"/>
+          <w:rtl/>
+        </w:rPr>
+        <w:t>)</w:t>
+      </w:r>
+      <w:r>
+        <w:rPr>
+          <w:rFonts w:hint="cs"/>
+          <w:rtl/>
+        </w:rPr>
+        <w:t xml:space="preserve">. האובייקט מכיל </w:t>
+      </w:r>
+      <w:r>
+        <w:t>data members</w:t>
+      </w:r>
+      <w:r>
+        <w:rPr>
+          <w:rFonts w:hint="cs"/>
+          <w:rtl/>
+        </w:rPr>
+        <w:t xml:space="preserve"> שיחזיקו את כל המידע שאנחנו רוצים לדעת על אותו אובייקט. ה</w:t>
+      </w:r>
+      <w:r>
+        <w:t>data members</w:t>
+      </w:r>
+      <w:r>
+        <w:rPr>
+          <w:rFonts w:hint="cs"/>
+          <w:rtl/>
+        </w:rPr>
+        <w:t xml:space="preserve"> הם </w:t>
+      </w:r>
+      <w:r>
+        <w:t>public</w:t>
+      </w:r>
+      <w:r>
+        <w:rPr>
+          <w:rFonts w:hint="cs"/>
+          <w:rtl/>
+        </w:rPr>
+        <w:t xml:space="preserve"> כי כל איסוף המידע מתבצע באמצעות </w:t>
+      </w:r>
       <w:proofErr w:type="spellStart"/>
       <w:r>
-        <w:rPr>
-          <w:rFonts w:hint="cs"/>
-          <w:rtl/>
-        </w:rPr>
-        <w:t>פרסור</w:t>
+        <w:t>reflaction</w:t>
       </w:r>
       <w:proofErr w:type="spellEnd"/>
       <w:r>
@@ -1120,23 +1338,35 @@
           <w:rFonts w:hint="cs"/>
           <w:rtl/>
         </w:rPr>
-        <w:t xml:space="preserve"> מידע</w:t>
-      </w:r>
-    </w:p>
-    <w:p>
-      <w:pPr>
-        <w:rPr>
-          <w:rFonts w:hint="cs"/>
-          <w:rtl/>
-        </w:rPr>
-      </w:pPr>
+        <w:t>.</w:t>
+      </w:r>
+    </w:p>
+    <w:p>
+      <w:pPr>
+        <w:rPr>
+          <w:rtl/>
+        </w:rPr>
+      </w:pPr>
+      <w:r>
+        <w:rPr>
+          <w:rFonts w:hint="cs"/>
+          <w:rtl/>
+        </w:rPr>
+        <w:t>לאחר שאספנו את כל ה</w:t>
+      </w:r>
+      <w:r>
+        <w:t>entities</w:t>
+      </w:r>
+      <w:r>
+        <w:rPr>
+          <w:rFonts w:hint="cs"/>
+          <w:rtl/>
+        </w:rPr>
+        <w:t xml:space="preserve"> אנחנו מפרסרים את השם שלהם מ</w:t>
+      </w:r>
       <w:proofErr w:type="spellStart"/>
       <w:r>
-        <w:rPr>
-          <w:rFonts w:hint="cs"/>
-          <w:rtl/>
-        </w:rPr>
-        <w:t>פרסור</w:t>
+        <w:t>yagoLabels</w:t>
       </w:r>
       <w:proofErr w:type="spellEnd"/>
       <w:r>
@@ -1144,28 +1374,145 @@
           <w:rFonts w:hint="cs"/>
           <w:rtl/>
         </w:rPr>
-        <w:t xml:space="preserve"> המידע מתבצע ע"י </w:t>
-      </w:r>
-      <w:r>
-        <w:rPr>
-          <w:rFonts w:hint="cs"/>
-          <w:rtl/>
-        </w:rPr>
-        <w:t>ה</w:t>
-      </w:r>
-      <w:r>
-        <w:rPr>
-          <w:rFonts w:hint="cs"/>
-          <w:rtl/>
-        </w:rPr>
-        <w:t xml:space="preserve">אובייקט </w:t>
+        <w:t xml:space="preserve"> ועובדות עליהם מקבצי העובדות.</w:t>
+      </w:r>
+      <w:r>
+        <w:rPr>
+          <w:rFonts w:hint="cs"/>
+          <w:rtl/>
+        </w:rPr>
+        <w:t xml:space="preserve"> עבור עובדות המקשרות בין שני </w:t>
+      </w:r>
+      <w:r>
+        <w:t>entities</w:t>
+      </w:r>
+      <w:r>
+        <w:rPr>
+          <w:rFonts w:hint="cs"/>
+          <w:rtl/>
+        </w:rPr>
+        <w:t xml:space="preserve"> אנחנו גורמים ל</w:t>
+      </w:r>
+      <w:r>
+        <w:t>entity</w:t>
+      </w:r>
+      <w:r>
+        <w:rPr>
+          <w:rFonts w:hint="cs"/>
+          <w:rtl/>
+        </w:rPr>
+        <w:t xml:space="preserve"> אחד להצביע על האחר (מהסיבה הזאת ה</w:t>
+      </w:r>
+      <w:r>
+        <w:t>data collector</w:t>
+      </w:r>
+      <w:r>
+        <w:rPr>
+          <w:rFonts w:hint="cs"/>
+          <w:rtl/>
+        </w:rPr>
+        <w:t xml:space="preserve"> מחזיק </w:t>
+      </w:r>
+      <w:r>
+        <w:rPr>
+          <w:rFonts w:hint="cs"/>
+        </w:rPr>
+        <w:t>MAP</w:t>
+      </w:r>
+      <w:r>
+        <w:rPr>
+          <w:rFonts w:hint="cs"/>
+          <w:rtl/>
+        </w:rPr>
+        <w:t>).</w:t>
+      </w:r>
+    </w:p>
+    <w:p>
+      <w:pPr>
+        <w:rPr>
+          <w:rtl/>
+        </w:rPr>
+      </w:pPr>
+      <w:r>
+        <w:rPr>
+          <w:rFonts w:hint="cs"/>
+          <w:rtl/>
+        </w:rPr>
+        <w:t>לאחר שאספנו את כל המידע על כל ה</w:t>
+      </w:r>
+      <w:r>
+        <w:t>entities</w:t>
+      </w:r>
+      <w:r>
+        <w:rPr>
+          <w:rFonts w:hint="cs"/>
+          <w:rtl/>
+        </w:rPr>
+        <w:t xml:space="preserve">, אנחנו מבצעים תהליך של </w:t>
+      </w:r>
+      <w:r>
+        <w:t>post process</w:t>
+      </w:r>
+      <w:r>
+        <w:rPr>
+          <w:rFonts w:hint="cs"/>
+          <w:rtl/>
+        </w:rPr>
+        <w:t xml:space="preserve">. התהליך נועד למחוק </w:t>
+      </w:r>
+      <w:r>
+        <w:t>entities</w:t>
+      </w:r>
+      <w:r>
+        <w:rPr>
+          <w:rFonts w:hint="cs"/>
+          <w:rtl/>
+        </w:rPr>
+        <w:t xml:space="preserve"> שלא נרצה להעלות ל</w:t>
+      </w:r>
+      <w:r>
+        <w:rPr>
+          <w:rFonts w:hint="cs"/>
+        </w:rPr>
+        <w:t>DB</w:t>
+      </w:r>
+      <w:r>
+        <w:rPr>
+          <w:rFonts w:hint="cs"/>
+          <w:rtl/>
+        </w:rPr>
+        <w:t xml:space="preserve">, לדוגמא כאלה שאין עליהם מידע מעניין או כאלה שלא </w:t>
+      </w:r>
+      <w:r>
+        <w:rPr>
+          <w:rFonts w:hint="cs"/>
+          <w:rtl/>
+        </w:rPr>
+        <w:t>ניתן לקשר ל</w:t>
+      </w:r>
+      <w:r>
+        <w:t>Country</w:t>
+      </w:r>
+      <w:r>
+        <w:rPr>
+          <w:rFonts w:hint="cs"/>
+          <w:rtl/>
+        </w:rPr>
+        <w:t>. ה</w:t>
+      </w:r>
+      <w:r>
+        <w:t>post process</w:t>
+      </w:r>
+      <w:r>
+        <w:rPr>
+          <w:rFonts w:hint="cs"/>
+          <w:rtl/>
+        </w:rPr>
+        <w:t xml:space="preserve"> חייב להתבצע בסדר מוגדר מראש, כיוון שראשית אנחנו מוחקים </w:t>
       </w:r>
       <w:proofErr w:type="spellStart"/>
       <w:r>
-        <w:t>D</w:t>
-      </w:r>
-      <w:r>
-        <w:t>ataCollector</w:t>
+        <w:t>entitiy</w:t>
       </w:r>
       <w:proofErr w:type="spellEnd"/>
       <w:r>
@@ -1173,404 +1520,29 @@
           <w:rFonts w:hint="cs"/>
           <w:rtl/>
         </w:rPr>
-        <w:t xml:space="preserve">. </w:t>
-      </w:r>
-      <w:r>
-        <w:rPr>
-          <w:rFonts w:hint="cs"/>
-          <w:rtl/>
-        </w:rPr>
-        <w:t>האובייקט</w:t>
-      </w:r>
-      <w:r>
-        <w:rPr>
-          <w:rFonts w:hint="cs"/>
-          <w:rtl/>
-        </w:rPr>
-        <w:t xml:space="preserve"> מחזיק מספר </w:t>
-      </w:r>
-      <w:r>
-        <w:t>attributes</w:t>
-      </w:r>
-      <w:r>
-        <w:rPr>
-          <w:rFonts w:hint="cs"/>
-          <w:rtl/>
-        </w:rPr>
-        <w:t xml:space="preserve"> שכל אחד מהם הוא </w:t>
-      </w:r>
-      <w:r>
-        <w:t>MAP</w:t>
-      </w:r>
-      <w:r>
-        <w:rPr>
-          <w:rFonts w:hint="cs"/>
-          <w:rtl/>
-        </w:rPr>
-        <w:t xml:space="preserve"> בין </w:t>
-      </w:r>
-      <w:r>
-        <w:t>string</w:t>
-      </w:r>
-      <w:r>
-        <w:rPr>
-          <w:rFonts w:hint="cs"/>
-          <w:rtl/>
-        </w:rPr>
-        <w:t xml:space="preserve"> המתאר את ה</w:t>
-      </w:r>
-      <w:r>
-        <w:t>entity</w:t>
-      </w:r>
-      <w:r>
-        <w:rPr>
-          <w:rFonts w:hint="cs"/>
-          <w:rtl/>
-        </w:rPr>
-        <w:t xml:space="preserve"> </w:t>
-      </w:r>
-      <w:r>
-        <w:rPr>
-          <w:rFonts w:hint="cs"/>
-          <w:rtl/>
-        </w:rPr>
-        <w:t xml:space="preserve">(לדוגמא </w:t>
-      </w:r>
-      <w:r>
-        <w:t>&lt;Israel&gt;</w:t>
-      </w:r>
-      <w:r>
-        <w:rPr>
-          <w:rFonts w:hint="cs"/>
-          <w:rtl/>
-        </w:rPr>
-        <w:t xml:space="preserve">) </w:t>
-      </w:r>
-      <w:r>
-        <w:rPr>
-          <w:rFonts w:hint="cs"/>
-          <w:rtl/>
-        </w:rPr>
-        <w:t>לאובייקט המכיל את כל המידע על ה</w:t>
-      </w:r>
-      <w:r>
-        <w:t>entity</w:t>
-      </w:r>
-      <w:r>
-        <w:rPr>
-          <w:rFonts w:hint="cs"/>
-          <w:rtl/>
-        </w:rPr>
-        <w:t>.</w:t>
-      </w:r>
-    </w:p>
-    <w:p>
-      <w:pPr>
-        <w:rPr>
-          <w:rtl/>
-        </w:rPr>
-      </w:pPr>
-      <w:r>
-        <w:rPr>
-          <w:rFonts w:hint="cs"/>
-          <w:rtl/>
-        </w:rPr>
-        <w:t xml:space="preserve">בתחילה אנחנו עוברים על הקובץ </w:t>
-      </w:r>
-      <w:proofErr w:type="spellStart"/>
-      <w:r>
-        <w:t>yagoTransitiveTypes</w:t>
-      </w:r>
-      <w:proofErr w:type="spellEnd"/>
-      <w:r>
-        <w:rPr>
-          <w:rFonts w:hint="cs"/>
-          <w:rtl/>
-        </w:rPr>
-        <w:t xml:space="preserve"> ואנחנו מחפשים </w:t>
-      </w:r>
-      <w:r>
-        <w:t>entities</w:t>
-      </w:r>
-      <w:r>
-        <w:rPr>
-          <w:rFonts w:hint="cs"/>
-          <w:rtl/>
-        </w:rPr>
-        <w:t xml:space="preserve"> שה</w:t>
-      </w:r>
-      <w:r>
-        <w:t>type</w:t>
-      </w:r>
-      <w:r>
-        <w:rPr>
-          <w:rFonts w:hint="cs"/>
-          <w:rtl/>
-        </w:rPr>
-        <w:t xml:space="preserve"> שלהם הוא </w:t>
-      </w:r>
-      <w:r>
-        <w:rPr>
-          <w:rFonts w:hint="cs"/>
-          <w:rtl/>
-        </w:rPr>
-        <w:t xml:space="preserve">מחלקה </w:t>
-      </w:r>
-      <w:r>
-        <w:rPr>
-          <w:rFonts w:hint="cs"/>
-          <w:rtl/>
-        </w:rPr>
-        <w:t xml:space="preserve">שהגדרנו מראש. </w:t>
-      </w:r>
-      <w:r>
-        <w:rPr>
-          <w:rFonts w:hint="cs"/>
-          <w:rtl/>
-        </w:rPr>
-        <w:t>המחלקות הללו הן</w:t>
-      </w:r>
-      <w:r>
-        <w:rPr>
-          <w:rFonts w:hint="cs"/>
-          <w:rtl/>
-        </w:rPr>
-        <w:t xml:space="preserve"> אלו שנרצה לשאול עליהם שאלות, לדוגמא מדינות, ערים, פוליטיקאים וכדומה.</w:t>
-      </w:r>
-    </w:p>
-    <w:p>
-      <w:pPr>
-        <w:rPr>
-          <w:rFonts w:hint="cs"/>
-          <w:rtl/>
-        </w:rPr>
-      </w:pPr>
-      <w:r>
-        <w:rPr>
-          <w:rFonts w:hint="cs"/>
-          <w:rtl/>
-        </w:rPr>
-        <w:t xml:space="preserve">עבור כל </w:t>
-      </w:r>
-      <w:r>
-        <w:t>entity</w:t>
-      </w:r>
-      <w:r>
-        <w:rPr>
-          <w:rFonts w:hint="cs"/>
-          <w:rtl/>
-        </w:rPr>
-        <w:t xml:space="preserve"> שאנחנו מוצאים אנחנו יוצרים אובייקט מהסוג המתאים (לדוגמא עבור ה</w:t>
-      </w:r>
-      <w:r>
-        <w:t>entity</w:t>
-      </w:r>
-      <w:r>
-        <w:rPr>
-          <w:rFonts w:hint="cs"/>
-          <w:rtl/>
-        </w:rPr>
-        <w:t xml:space="preserve"> </w:t>
-      </w:r>
-      <w:r>
-        <w:t>&lt;Israel&gt;</w:t>
-      </w:r>
-      <w:r>
-        <w:rPr>
-          <w:rFonts w:hint="cs"/>
-          <w:rtl/>
-        </w:rPr>
-        <w:t xml:space="preserve"> ניצור אובייקט </w:t>
-      </w:r>
-      <w:r>
-        <w:t>Country</w:t>
-      </w:r>
-      <w:r>
-        <w:rPr>
-          <w:rFonts w:hint="cs"/>
-          <w:rtl/>
-        </w:rPr>
-        <w:t>)</w:t>
-      </w:r>
-      <w:r>
-        <w:rPr>
-          <w:rFonts w:hint="cs"/>
-          <w:rtl/>
-        </w:rPr>
-        <w:t xml:space="preserve">. האובייקט מכיל </w:t>
-      </w:r>
-      <w:r>
-        <w:t>data members</w:t>
-      </w:r>
-      <w:r>
-        <w:rPr>
-          <w:rFonts w:hint="cs"/>
-          <w:rtl/>
-        </w:rPr>
-        <w:t xml:space="preserve"> שיחזיקו את כל המידע שאנחנו רוצים לדעת על אותו אובייקט. ה</w:t>
-      </w:r>
-      <w:r>
-        <w:t>data members</w:t>
-      </w:r>
-      <w:r>
-        <w:rPr>
-          <w:rFonts w:hint="cs"/>
-          <w:rtl/>
-        </w:rPr>
-        <w:t xml:space="preserve"> הם </w:t>
-      </w:r>
-      <w:r>
-        <w:t>public</w:t>
-      </w:r>
-      <w:r>
-        <w:rPr>
-          <w:rFonts w:hint="cs"/>
-          <w:rtl/>
-        </w:rPr>
-        <w:t xml:space="preserve"> כי כל איסוף המידע מתבצע באמצעות </w:t>
-      </w:r>
-      <w:proofErr w:type="spellStart"/>
-      <w:r>
-        <w:t>reflaction</w:t>
-      </w:r>
-      <w:proofErr w:type="spellEnd"/>
-      <w:r>
-        <w:rPr>
-          <w:rFonts w:hint="cs"/>
-          <w:rtl/>
-        </w:rPr>
-        <w:t>.</w:t>
-      </w:r>
-    </w:p>
-    <w:p>
-      <w:pPr>
-        <w:rPr>
-          <w:rFonts w:hint="cs"/>
-          <w:rtl/>
-        </w:rPr>
-      </w:pPr>
-      <w:r>
-        <w:rPr>
-          <w:rFonts w:hint="cs"/>
-          <w:rtl/>
-        </w:rPr>
-        <w:t>לאחר שאספנו את כל ה</w:t>
-      </w:r>
-      <w:r>
-        <w:t>entities</w:t>
-      </w:r>
-      <w:r>
-        <w:rPr>
-          <w:rFonts w:hint="cs"/>
-          <w:rtl/>
-        </w:rPr>
-        <w:t xml:space="preserve"> אנחנו מפרסרים את השם שלהם מ</w:t>
-      </w:r>
-      <w:proofErr w:type="spellStart"/>
-      <w:r>
-        <w:t>yagoLabels</w:t>
-      </w:r>
-      <w:proofErr w:type="spellEnd"/>
-      <w:r>
-        <w:rPr>
-          <w:rFonts w:hint="cs"/>
-          <w:rtl/>
-        </w:rPr>
-        <w:t xml:space="preserve"> ועובדות עליהם מקבצי העובדות.</w:t>
-      </w:r>
-      <w:r>
-        <w:rPr>
-          <w:rFonts w:hint="cs"/>
-          <w:rtl/>
-        </w:rPr>
-        <w:t xml:space="preserve"> עבור עובדות המקשרות בין שני </w:t>
-      </w:r>
-      <w:r>
-        <w:t>entities</w:t>
-      </w:r>
-      <w:r>
-        <w:rPr>
-          <w:rFonts w:hint="cs"/>
-          <w:rtl/>
-        </w:rPr>
-        <w:t xml:space="preserve"> אנחנו גורמים ל</w:t>
-      </w:r>
-      <w:r>
-        <w:t>entity</w:t>
-      </w:r>
-      <w:r>
-        <w:rPr>
-          <w:rFonts w:hint="cs"/>
-          <w:rtl/>
-        </w:rPr>
-        <w:t xml:space="preserve"> אחד להצביע על האחר (מהסיבה הזאת ה</w:t>
-      </w:r>
-      <w:r>
-        <w:t>data collector</w:t>
-      </w:r>
-      <w:r>
-        <w:rPr>
-          <w:rFonts w:hint="cs"/>
-          <w:rtl/>
-        </w:rPr>
-        <w:t xml:space="preserve"> מחזיק </w:t>
-      </w:r>
-      <w:r>
-        <w:rPr>
-          <w:rFonts w:hint="cs"/>
-        </w:rPr>
-        <w:t>MAP</w:t>
-      </w:r>
-      <w:r>
-        <w:rPr>
-          <w:rFonts w:hint="cs"/>
-          <w:rtl/>
-        </w:rPr>
-        <w:t>).</w:t>
-      </w:r>
-    </w:p>
-    <w:p>
-      <w:pPr>
-        <w:rPr>
-          <w:rtl/>
-        </w:rPr>
-      </w:pPr>
-      <w:r>
-        <w:rPr>
-          <w:rFonts w:hint="cs"/>
-          <w:rtl/>
-        </w:rPr>
-        <w:t>לאחר שאספנו את כל המידע על כל ה</w:t>
-      </w:r>
-      <w:r>
-        <w:t>entities</w:t>
-      </w:r>
-      <w:r>
-        <w:rPr>
-          <w:rFonts w:hint="cs"/>
-          <w:rtl/>
-        </w:rPr>
-        <w:t xml:space="preserve">, אנחנו מבצעים תהליך של </w:t>
-      </w:r>
-      <w:r>
-        <w:t>post process</w:t>
-      </w:r>
-      <w:r>
-        <w:rPr>
-          <w:rFonts w:hint="cs"/>
-          <w:rtl/>
-        </w:rPr>
-        <w:t xml:space="preserve">. התהליך נועד למחוק </w:t>
-      </w:r>
-      <w:r>
-        <w:t>entities</w:t>
-      </w:r>
-      <w:r>
-        <w:rPr>
-          <w:rFonts w:hint="cs"/>
-          <w:rtl/>
-        </w:rPr>
-        <w:t xml:space="preserve"> שלא נרצה להעלות ל</w:t>
+        <w:t xml:space="preserve"> שהם מדינות, ולאחר מכן אנחנו מוחקים את כל מי שאין לו מדינה או שמקושר  למדינה הזאת וכן הלאה.</w:t>
+      </w:r>
+    </w:p>
+    <w:p>
+      <w:pPr>
+        <w:rPr>
+          <w:rtl/>
+        </w:rPr>
+      </w:pPr>
+    </w:p>
+    <w:p>
+      <w:pPr>
+        <w:pStyle w:val="Heading3"/>
+        <w:rPr>
+          <w:rtl/>
+        </w:rPr>
+      </w:pPr>
+      <w:r>
+        <w:rPr>
+          <w:rFonts w:hint="cs"/>
+          <w:rtl/>
+        </w:rPr>
+        <w:t>העלאת מידע ל</w:t>
       </w:r>
       <w:r>
         <w:rPr>
@@ -1578,80 +1550,6 @@
         </w:rPr>
         <w:t>DB</w:t>
       </w:r>
-      <w:r>
-        <w:rPr>
-          <w:rFonts w:hint="cs"/>
-          <w:rtl/>
-        </w:rPr>
-        <w:t xml:space="preserve">, לדוגמא כאלה שאין עליהם מידע מעניין או כאלה שלא </w:t>
-      </w:r>
-      <w:r>
-        <w:rPr>
-          <w:rFonts w:hint="cs"/>
-          <w:rtl/>
-        </w:rPr>
-        <w:t>ניתן לקשר ל</w:t>
-      </w:r>
-      <w:r>
-        <w:t>Country</w:t>
-      </w:r>
-      <w:r>
-        <w:rPr>
-          <w:rFonts w:hint="cs"/>
-          <w:rtl/>
-        </w:rPr>
-        <w:t>. ה</w:t>
-      </w:r>
-      <w:r>
-        <w:t>post process</w:t>
-      </w:r>
-      <w:r>
-        <w:rPr>
-          <w:rFonts w:hint="cs"/>
-          <w:rtl/>
-        </w:rPr>
-        <w:t xml:space="preserve"> חייב להתבצע בסדר מוגדר מראש, כיוון שראשית אנחנו מוחקים </w:t>
-      </w:r>
-      <w:proofErr w:type="spellStart"/>
-      <w:r>
-        <w:t>entitiy</w:t>
-      </w:r>
-      <w:proofErr w:type="spellEnd"/>
-      <w:r>
-        <w:rPr>
-          <w:rFonts w:hint="cs"/>
-          <w:rtl/>
-        </w:rPr>
-        <w:t xml:space="preserve"> שהם מדינות, ולאחר מכן אנחנו מוחקים את כל מי שאין לו מדינה או שמקושר  למדינה הזאת וכן הלאה.</w:t>
-      </w:r>
-    </w:p>
-    <w:p>
-      <w:pPr>
-        <w:rPr>
-          <w:rtl/>
-        </w:rPr>
-      </w:pPr>
-    </w:p>
-    <w:p>
-      <w:pPr>
-        <w:pStyle w:val="3"/>
-        <w:rPr>
-          <w:rtl/>
-        </w:rPr>
-      </w:pPr>
-      <w:r>
-        <w:rPr>
-          <w:rFonts w:hint="cs"/>
-          <w:rtl/>
-        </w:rPr>
-        <w:t>העלאת מידע ל</w:t>
-      </w:r>
-      <w:r>
-        <w:rPr>
-          <w:rFonts w:hint="cs"/>
-        </w:rPr>
-        <w:t>DB</w:t>
-      </w:r>
     </w:p>
     <w:p>
       <w:pPr>
@@ -1669,14 +1567,11 @@
     </w:p>
     <w:p>
       <w:pPr>
-        <w:pStyle w:val="a3"/>
+        <w:pStyle w:val="ListParagraph"/>
         <w:numPr>
           <w:ilvl w:val="0"/>
           <w:numId w:val="4"/>
         </w:numPr>
-        <w:rPr>
-          <w:rFonts w:hint="cs"/>
-        </w:rPr>
       </w:pPr>
       <w:proofErr w:type="spellStart"/>
       <w:r>
@@ -1721,15 +1616,11 @@
           <w:rFonts w:hint="cs"/>
           <w:rtl/>
         </w:rPr>
-        <w:t xml:space="preserve">היא זאת שעושה בפועל את העבודה, מכירה את הטבלאות </w:t>
+        <w:t>היא זאת שעושה בפועל את העבודה, מכירה את הטבלאות בסכימה, מפעילה את השאילתות על ה</w:t>
       </w:r>
       <w:proofErr w:type="spellStart"/>
       <w:r>
-        <w:rPr>
-          <w:rFonts w:hint="cs"/>
-          <w:rtl/>
-        </w:rPr>
-        <w:t>בסכימה</w:t>
+        <w:t>db</w:t>
       </w:r>
       <w:proofErr w:type="spellEnd"/>
       <w:r>
@@ -1737,11 +1628,32 @@
           <w:rFonts w:hint="cs"/>
           <w:rtl/>
         </w:rPr>
-        <w:t>, מפעילה את השאילתות על ה</w:t>
+        <w:t xml:space="preserve"> וכדומה.</w:t>
+      </w:r>
+    </w:p>
+    <w:p>
+      <w:pPr>
+        <w:pStyle w:val="ListParagraph"/>
+        <w:rPr>
+          <w:rtl/>
+        </w:rPr>
+      </w:pPr>
+      <w:r>
+        <w:rPr>
+          <w:rFonts w:hint="cs"/>
+          <w:rtl/>
+        </w:rPr>
+        <w:t xml:space="preserve">במידה והתעוררה שגיאה המתודות זורקות </w:t>
       </w:r>
       <w:proofErr w:type="spellStart"/>
       <w:r>
-        <w:t>db</w:t>
+        <w:rPr>
+          <w:rFonts w:hint="cs"/>
+        </w:rPr>
+        <w:t>DB</w:t>
+      </w:r>
+      <w:r>
+        <w:t>Exception</w:t>
       </w:r>
       <w:proofErr w:type="spellEnd"/>
       <w:r>
@@ -1749,45 +1661,12 @@
           <w:rFonts w:hint="cs"/>
           <w:rtl/>
         </w:rPr>
-        <w:t xml:space="preserve"> וכדומה.</w:t>
-      </w:r>
-    </w:p>
-    <w:p>
-      <w:pPr>
-        <w:pStyle w:val="a3"/>
-        <w:rPr>
-          <w:rtl/>
-        </w:rPr>
-      </w:pPr>
-      <w:r>
-        <w:rPr>
-          <w:rFonts w:hint="cs"/>
-          <w:rtl/>
-        </w:rPr>
-        <w:t xml:space="preserve">במידה והתעוררה שגיאה המתודות זורקות </w:t>
-      </w:r>
-      <w:proofErr w:type="spellStart"/>
-      <w:r>
-        <w:rPr>
-          <w:rFonts w:hint="cs"/>
-        </w:rPr>
-        <w:t>DB</w:t>
-      </w:r>
-      <w:r>
-        <w:t>Exception</w:t>
-      </w:r>
-      <w:proofErr w:type="spellEnd"/>
-      <w:r>
-        <w:rPr>
-          <w:rFonts w:hint="cs"/>
-          <w:rtl/>
-        </w:rPr>
         <w:t>.</w:t>
       </w:r>
     </w:p>
     <w:p>
       <w:pPr>
-        <w:pStyle w:val="a3"/>
+        <w:pStyle w:val="ListParagraph"/>
         <w:numPr>
           <w:ilvl w:val="0"/>
           <w:numId w:val="4"/>
@@ -1889,10 +1768,7 @@
     </w:p>
     <w:p>
       <w:pPr>
-        <w:pStyle w:val="a3"/>
-        <w:rPr>
-          <w:rFonts w:hint="cs"/>
-        </w:rPr>
+        <w:pStyle w:val="ListParagraph"/>
       </w:pPr>
       <w:r>
         <w:rPr>
@@ -1930,9 +1806,8 @@
     </w:p>
     <w:p>
       <w:pPr>
-        <w:pStyle w:val="a3"/>
-        <w:rPr>
-          <w:rFonts w:hint="cs"/>
+        <w:pStyle w:val="ListParagraph"/>
+        <w:rPr>
           <w:rtl/>
         </w:rPr>
       </w:pPr>
@@ -1979,14 +1854,11 @@
     </w:p>
     <w:p>
       <w:pPr>
-        <w:pStyle w:val="a3"/>
+        <w:pStyle w:val="ListParagraph"/>
         <w:numPr>
           <w:ilvl w:val="2"/>
           <w:numId w:val="3"/>
         </w:numPr>
-        <w:rPr>
-          <w:rFonts w:hint="cs"/>
-        </w:rPr>
       </w:pPr>
       <w:proofErr w:type="spellStart"/>
       <w:r>
@@ -2048,14 +1920,11 @@
     </w:p>
     <w:p>
       <w:pPr>
-        <w:pStyle w:val="a3"/>
+        <w:pStyle w:val="ListParagraph"/>
         <w:numPr>
           <w:ilvl w:val="2"/>
           <w:numId w:val="3"/>
         </w:numPr>
-        <w:rPr>
-          <w:rFonts w:hint="cs"/>
-        </w:rPr>
       </w:pPr>
       <w:proofErr w:type="spellStart"/>
       <w:r>
@@ -2121,57 +1990,376 @@
           <w:rtl/>
         </w:rPr>
         <w:t>.</w:t>
+      </w:r>
+    </w:p>
+    <w:p>
+      <w:pPr>
+        <w:pStyle w:val="Heading3"/>
+        <w:rPr>
+          <w:rFonts w:hint="cs"/>
+          <w:rtl/>
+        </w:rPr>
+      </w:pPr>
+      <w:r>
+        <w:rPr>
+          <w:rFonts w:hint="cs"/>
+          <w:rtl/>
+        </w:rPr>
+        <w:t>לוגיקת המשחק</w:t>
+      </w:r>
+    </w:p>
+    <w:p>
+      <w:pPr>
+        <w:rPr>
+          <w:rtl/>
+        </w:rPr>
+      </w:pPr>
+      <w:r>
+        <w:rPr>
+          <w:rFonts w:hint="cs"/>
+          <w:rtl/>
+        </w:rPr>
+        <w:t xml:space="preserve">ישנן </w:t>
+      </w:r>
+      <w:r>
+        <w:rPr>
+          <w:rFonts w:hint="cs"/>
+          <w:rtl/>
+        </w:rPr>
+        <w:t>ארבע</w:t>
+      </w:r>
+      <w:r>
+        <w:rPr>
+          <w:rFonts w:hint="cs"/>
+          <w:rtl/>
+        </w:rPr>
+        <w:t xml:space="preserve"> מחלקות רלוונטיות:</w:t>
+      </w:r>
+    </w:p>
+    <w:p>
+      <w:pPr>
+        <w:pStyle w:val="ListParagraph"/>
+        <w:numPr>
+          <w:ilvl w:val="0"/>
+          <w:numId w:val="6"/>
+        </w:numPr>
+      </w:pPr>
+      <w:r>
+        <w:t>Question</w:t>
+      </w:r>
+      <w:r>
+        <w:rPr>
+          <w:rFonts w:hint="cs"/>
+          <w:rtl/>
+        </w:rPr>
+        <w:t xml:space="preserve"> </w:t>
+      </w:r>
+      <w:r>
+        <w:rPr>
+          <w:rtl/>
+        </w:rPr>
+        <w:t>–</w:t>
+      </w:r>
+      <w:r>
+        <w:rPr>
+          <w:rFonts w:hint="cs"/>
+          <w:rtl/>
+        </w:rPr>
+        <w:t xml:space="preserve"> מחלקה זו מייצגת שאלה, מחלקה פשוטה שיודעת להחזיק את השאלה וארבע התשובות שניתנו לה, כאשר מבקשים את התשובות האפשריות היא מחזירה אותן ברשימה מעורבבת. בנוסף לכל אובייקש שאלה שנוצר היא מספקת פונקציה שבודקת האם תשובה נכונה.</w:t>
+      </w:r>
+      <w:r>
+        <w:t xml:space="preserve"> </w:t>
+      </w:r>
+      <w:r>
+        <w:rPr>
+          <w:rFonts w:hint="cs"/>
+          <w:rtl/>
+        </w:rPr>
+        <w:t>מחלקה זו אינה עובדת מול שכבת ה</w:t>
+      </w:r>
+      <w:r>
+        <w:rPr>
+          <w:rFonts w:hint="cs"/>
+        </w:rPr>
+        <w:t>DAO</w:t>
+      </w:r>
+      <w:r>
+        <w:rPr>
+          <w:rFonts w:hint="cs"/>
+          <w:rtl/>
+        </w:rPr>
+        <w:t xml:space="preserve"> אלא רק מחזיקה שאלה בזיכרון, בהמשך נראה את מחלקת </w:t>
+      </w:r>
+      <w:proofErr w:type="spellStart"/>
+      <w:r>
+        <w:t>QuestionFactory</w:t>
+      </w:r>
+      <w:proofErr w:type="spellEnd"/>
+      <w:r>
+        <w:rPr>
+          <w:rFonts w:hint="cs"/>
+          <w:rtl/>
+        </w:rPr>
+        <w:t xml:space="preserve"> שמייצרת את השאלות.</w:t>
+      </w:r>
+    </w:p>
+    <w:p>
+      <w:pPr>
+        <w:pStyle w:val="ListParagraph"/>
+        <w:numPr>
+          <w:ilvl w:val="0"/>
+          <w:numId w:val="6"/>
+        </w:numPr>
+      </w:pPr>
+      <w:r>
+        <w:t>User</w:t>
+      </w:r>
+      <w:r>
+        <w:rPr>
+          <w:rFonts w:hint="cs"/>
+          <w:rtl/>
+        </w:rPr>
+        <w:t xml:space="preserve"> </w:t>
+      </w:r>
+      <w:r>
+        <w:rPr>
+          <w:rtl/>
+        </w:rPr>
+        <w:t>–</w:t>
+      </w:r>
+      <w:r>
+        <w:rPr>
+          <w:rFonts w:hint="cs"/>
+          <w:rtl/>
+        </w:rPr>
+        <w:t xml:space="preserve"> מחלקה זו מייצגת </w:t>
+      </w:r>
+      <w:r>
+        <w:rPr>
+          <w:rFonts w:hint="cs"/>
+          <w:rtl/>
+        </w:rPr>
+        <w:t>משתמש, מספקת את היכולת להתחבר עם משתמש, להגדיר למשתמש מדינה מועדפת שהוא ישאל במשחק רק שאלות שקשורות למדינה. ניתן לקבל את התוצאה הנוכחית של המשתמש, ניתן לשמור תוצאה זאת בסטטיסטיקת המשתמש בעזרת גישה ל</w:t>
+      </w:r>
+      <w:r>
+        <w:rPr>
+          <w:rFonts w:hint="cs"/>
+        </w:rPr>
+        <w:t>DAO</w:t>
+      </w:r>
+      <w:r>
+        <w:rPr>
+          <w:rFonts w:hint="cs"/>
+          <w:rtl/>
+        </w:rPr>
+        <w:t>. במהלך ריצת התוכנית בנוסף לשמירת התוצאה בזיכרון אנחנו מעדכנים סטטיסטיקה של המשתמש גם ב</w:t>
+      </w:r>
+      <w:r>
+        <w:rPr>
+          <w:rFonts w:hint="cs"/>
+        </w:rPr>
+        <w:t>DB</w:t>
+      </w:r>
+      <w:r>
+        <w:rPr>
+          <w:rFonts w:hint="cs"/>
+          <w:rtl/>
+        </w:rPr>
+        <w:t xml:space="preserve"> (כמות תשובות נכונות ושגויות, מספר משחקים). למחלקה קיימת גם מתודה סטטית שמאפשרת רישום משתמש חדש.</w:t>
+      </w:r>
+    </w:p>
+    <w:p>
+      <w:pPr>
+        <w:pStyle w:val="ListParagraph"/>
+        <w:numPr>
+          <w:ilvl w:val="0"/>
+          <w:numId w:val="6"/>
+        </w:numPr>
+      </w:pPr>
+      <w:r>
+        <w:rPr>
+          <w:rFonts w:hint="cs"/>
+          <w:rtl/>
+        </w:rPr>
+        <w:t xml:space="preserve">מחלקת </w:t>
+      </w:r>
+      <w:proofErr w:type="spellStart"/>
+      <w:r>
+        <w:t>QuestionFactory</w:t>
+      </w:r>
+      <w:proofErr w:type="spellEnd"/>
+      <w:r>
+        <w:rPr>
+          <w:rFonts w:hint="cs"/>
+          <w:rtl/>
+        </w:rPr>
+        <w:t xml:space="preserve"> </w:t>
+      </w:r>
+      <w:r>
+        <w:rPr>
+          <w:rtl/>
+        </w:rPr>
+        <w:t>–</w:t>
+      </w:r>
+      <w:r>
+        <w:rPr>
+          <w:rFonts w:hint="cs"/>
+          <w:rtl/>
+        </w:rPr>
+        <w:t xml:space="preserve"> מחלקה זו היא המחלקה היחידה שמכירה את השאלות שאנחנו שואלים במשחק, עבור כל שאלה היא מחזיקה מתודה שיודעת לייצר את השאלה עצמה. כל מתודה כזאת מבקשת משכבת ה</w:t>
+      </w:r>
+      <w:r>
+        <w:rPr>
+          <w:rFonts w:hint="cs"/>
+        </w:rPr>
+        <w:t>DAO</w:t>
+      </w:r>
+      <w:r>
+        <w:rPr>
+          <w:rFonts w:hint="cs"/>
+          <w:rtl/>
+        </w:rPr>
+        <w:t xml:space="preserve"> את הנתונים שהיא צריכה, המתודות הללו מתחלקות לשתי קבוצות שאלות שקשורות למדינה ספציפית וכאלה שלא. כאשר קוראים ליצור שאלה ניתן להעביר מדינה מועדפת או אם לא מעוניינים </w:t>
+      </w:r>
+      <w:r>
+        <w:t>null</w:t>
+      </w:r>
+      <w:r>
+        <w:rPr>
+          <w:rFonts w:hint="cs"/>
+          <w:rtl/>
+        </w:rPr>
+        <w:t>, המפעל מגריל מספר מתאים לפי האם קיימת העדפה או לא ומעביר</w:t>
+      </w:r>
+      <w:r>
+        <w:rPr>
+          <w:rFonts w:hint="cs"/>
+          <w:rtl/>
+        </w:rPr>
+        <w:t xml:space="preserve"> לאחת המתודות לפי ההגרלה. במידה ומשתמש לא בחר מדינה המפעל מגריל מדינה כדי לאפשר לשאול שאלה גם מקבוצת השאלות הראשונה. תהליך יצור שאלה כולל בדרך כלל שלושה שלבים, קבלת התשובה הנכונה, יצירת שלוש אפשרויות שגויות והחזרת אובייקט חדש מסוג </w:t>
+      </w:r>
+      <w:r>
+        <w:t>question</w:t>
+      </w:r>
+      <w:r>
+        <w:rPr>
+          <w:rFonts w:hint="cs"/>
+          <w:rtl/>
+        </w:rPr>
+        <w:t xml:space="preserve"> המכיל את המידע. </w:t>
+      </w:r>
+    </w:p>
+    <w:p>
+      <w:pPr>
+        <w:pStyle w:val="ListParagraph"/>
+        <w:numPr>
+          <w:ilvl w:val="0"/>
+          <w:numId w:val="6"/>
+        </w:numPr>
+        <w:rPr>
+          <w:rtl/>
+        </w:rPr>
+      </w:pPr>
+      <w:r>
+        <w:rPr>
+          <w:rFonts w:hint="cs"/>
+          <w:rtl/>
+        </w:rPr>
+        <w:t xml:space="preserve">מחלקת </w:t>
+      </w:r>
+      <w:proofErr w:type="spellStart"/>
+      <w:r>
+        <w:t>gameRunnner</w:t>
+      </w:r>
+      <w:proofErr w:type="spellEnd"/>
+      <w:r>
+        <w:rPr>
+          <w:rFonts w:hint="cs"/>
+          <w:rtl/>
+        </w:rPr>
+        <w:t xml:space="preserve"> </w:t>
+      </w:r>
+      <w:r>
+        <w:rPr>
+          <w:rtl/>
+        </w:rPr>
+        <w:t>–</w:t>
+      </w:r>
+      <w:r>
+        <w:rPr>
+          <w:rFonts w:hint="cs"/>
+          <w:rtl/>
+        </w:rPr>
+        <w:t xml:space="preserve"> מחלקה זו היא הפנים של שכבת ה</w:t>
+      </w:r>
+      <w:r>
+        <w:t xml:space="preserve">core </w:t>
+      </w:r>
+      <w:r>
+        <w:rPr>
+          <w:rFonts w:hint="cs"/>
+          <w:rtl/>
+        </w:rPr>
+        <w:t xml:space="preserve"> (</w:t>
+      </w:r>
+      <w:r>
+        <w:t>business logic</w:t>
+      </w:r>
+      <w:r>
+        <w:rPr>
+          <w:rFonts w:hint="cs"/>
+          <w:rtl/>
+        </w:rPr>
+        <w:t>), שכבת ה</w:t>
+      </w:r>
+      <w:r>
+        <w:rPr>
+          <w:rFonts w:hint="cs"/>
+        </w:rPr>
+        <w:t>UI</w:t>
+      </w:r>
+      <w:r>
+        <w:rPr>
+          <w:rFonts w:hint="cs"/>
+          <w:rtl/>
+        </w:rPr>
+        <w:t xml:space="preserve"> תפנה אך ורק מחלקה זו. מחלקה זו מספקת את כלל השירותים הנדרשים לכל שכבת </w:t>
+      </w:r>
+      <w:r>
+        <w:rPr>
+          <w:rFonts w:hint="cs"/>
+        </w:rPr>
+        <w:t>UI</w:t>
+      </w:r>
+      <w:r>
+        <w:rPr>
+          <w:rFonts w:hint="cs"/>
+          <w:rtl/>
+        </w:rPr>
+        <w:t xml:space="preserve"> שתרצה לייצר את המשחק. מחלקה זו מספקת את היכולת לרשום משתמש, למשתמש להתחבר למשחק, להתחיל לשחק, לצבור ניקוד, לקבל שאלה חדשה, לקבל את 10 התוצאות הטובות ביותר, לקבל את כל המדינות עבור בחירת מדינה מועדפת. השכבה תומכת בשימוש של משתמש אחד או שניים (לפי הגדרה שאנו בחרנו). השכבה תבעבע מעלה שגיאות רק במידה ולא ניתן להמשיך לשחק משמע או שיש תקלה מול ה</w:t>
+      </w:r>
+      <w:r>
+        <w:rPr>
+          <w:rFonts w:hint="cs"/>
+        </w:rPr>
+        <w:t>DB</w:t>
+      </w:r>
+      <w:r>
+        <w:rPr>
+          <w:rFonts w:hint="cs"/>
+          <w:rtl/>
+        </w:rPr>
+        <w:t xml:space="preserve"> או שנגמר המשחק וכדי להמשיך לשחק צריך להתחל אותו. במהלך משחק האובייקט תמיד יחזיק שאלה אצלו שניתן לבדוק אם ענית נכון או לא וכך להמשיך לשאלה הבאה.</w:t>
       </w:r>
       <w:bookmarkStart w:id="0" w:name="_GoBack"/>
       <w:bookmarkEnd w:id="0"/>
     </w:p>
     <w:p>
       <w:pPr>
-        <w:pStyle w:val="a3"/>
-        <w:numPr>
-          <w:ilvl w:val="2"/>
-          <w:numId w:val="3"/>
-        </w:numPr>
-        <w:rPr>
-          <w:rFonts w:hint="cs"/>
-          <w:rtl/>
-        </w:rPr>
-      </w:pPr>
-      <w:proofErr w:type="spellStart"/>
-      <w:r>
-        <w:t>EntityNotFound</w:t>
-      </w:r>
-      <w:proofErr w:type="spellEnd"/>
-      <w:r>
-        <w:rPr>
-          <w:rFonts w:hint="cs"/>
-          <w:rtl/>
-        </w:rPr>
-        <w:t xml:space="preserve"> </w:t>
-      </w:r>
-      <w:r>
-        <w:rPr>
-          <w:rtl/>
-        </w:rPr>
-        <w:t>–</w:t>
-      </w:r>
-      <w:r>
-        <w:rPr>
-          <w:rFonts w:hint="cs"/>
-          <w:rtl/>
-        </w:rPr>
-        <w:t xml:space="preserve"> במקרים בהם ביקשנו מידע על </w:t>
-      </w:r>
-      <w:r>
-        <w:t>entity</w:t>
-      </w:r>
-      <w:r>
-        <w:rPr>
-          <w:rFonts w:hint="cs"/>
-          <w:rtl/>
-        </w:rPr>
-        <w:t xml:space="preserve"> שלא קיים.</w:t>
-      </w:r>
+        <w:rPr>
+          <w:rtl/>
+        </w:rPr>
+      </w:pPr>
     </w:p>
     <w:sectPr>
       <w:pgSz w:w="11906" w:h="16838"/>
@@ -2188,6 +2376,184 @@
 <file path=word/numbering.xml><?xml version="1.0" encoding="utf-8"?>
 <w:numbering xmlns:wpc="http://schemas.microsoft.com/office/word/2010/wordprocessingCanvas" xmlns:mc="http://schemas.openxmlformats.org/markup-compatibility/2006" xmlns:o="urn:schemas-microsoft-com:office:office" xmlns:r="http://schemas.openxmlformats.org/officeDocument/2006/relationships" xmlns:m="http://schemas.openxmlformats.org/officeDocument/2006/math" xmlns:v="urn:schemas-microsoft-com:vml" xmlns:wp14="http://schemas.microsoft.com/office/word/2010/wordprocessingDrawing" xmlns:wp="http://schemas.openxmlformats.org/drawingml/2006/wordprocessingDrawing" xmlns:w10="urn:schemas-microsoft-com:office:word" xmlns:w="http://schemas.openxmlformats.org/wordprocessingml/2006/main" xmlns:w14="http://schemas.microsoft.com/office/word/2010/wordml" xmlns:w15="http://schemas.microsoft.com/office/word/2012/wordml" xmlns:wpg="http://schemas.microsoft.com/office/word/2010/wordprocessingGroup" xmlns:wpi="http://schemas.microsoft.com/office/word/2010/wordprocessingInk" xmlns:wne="http://schemas.microsoft.com/office/word/2006/wordml" xmlns:wps="http://schemas.microsoft.com/office/word/2010/wordprocessingShape" mc:Ignorable="w14 w15 wp14">
   <w:abstractNum w:abstractNumId="0" w15:restartNumberingAfterBreak="0">
+    <w:nsid w:val="02C030A0"/>
+    <w:multiLevelType w:val="hybridMultilevel"/>
+    <w:tmpl w:val="A3C067AE"/>
+    <w:lvl w:ilvl="0" w:tplc="04090011">
+      <w:start w:val="1"/>
+      <w:numFmt w:val="decimal"/>
+      <w:lvlText w:val="%1)"/>
+      <w:lvlJc w:val="left"/>
+      <w:pPr>
+        <w:ind w:left="720" w:hanging="360"/>
+      </w:pPr>
+      <w:rPr>
+        <w:rFonts w:hint="default"/>
+      </w:rPr>
+    </w:lvl>
+    <w:lvl w:ilvl="1" w:tplc="04090019" w:tentative="1">
+      <w:start w:val="1"/>
+      <w:numFmt w:val="lowerLetter"/>
+      <w:lvlText w:val="%2."/>
+      <w:lvlJc w:val="left"/>
+      <w:pPr>
+        <w:ind w:left="1440" w:hanging="360"/>
+      </w:pPr>
+    </w:lvl>
+    <w:lvl w:ilvl="2" w:tplc="0409001B" w:tentative="1">
+      <w:start w:val="1"/>
+      <w:numFmt w:val="lowerRoman"/>
+      <w:lvlText w:val="%3."/>
+      <w:lvlJc w:val="right"/>
+      <w:pPr>
+        <w:ind w:left="2160" w:hanging="180"/>
+      </w:pPr>
+    </w:lvl>
+    <w:lvl w:ilvl="3" w:tplc="0409000F" w:tentative="1">
+      <w:start w:val="1"/>
+      <w:numFmt w:val="decimal"/>
+      <w:lvlText w:val="%4."/>
+      <w:lvlJc w:val="left"/>
+      <w:pPr>
+        <w:ind w:left="2880" w:hanging="360"/>
+      </w:pPr>
+    </w:lvl>
+    <w:lvl w:ilvl="4" w:tplc="04090019" w:tentative="1">
+      <w:start w:val="1"/>
+      <w:numFmt w:val="lowerLetter"/>
+      <w:lvlText w:val="%5."/>
+      <w:lvlJc w:val="left"/>
+      <w:pPr>
+        <w:ind w:left="3600" w:hanging="360"/>
+      </w:pPr>
+    </w:lvl>
+    <w:lvl w:ilvl="5" w:tplc="0409001B" w:tentative="1">
+      <w:start w:val="1"/>
+      <w:numFmt w:val="lowerRoman"/>
+      <w:lvlText w:val="%6."/>
+      <w:lvlJc w:val="right"/>
+      <w:pPr>
+        <w:ind w:left="4320" w:hanging="180"/>
+      </w:pPr>
+    </w:lvl>
+    <w:lvl w:ilvl="6" w:tplc="0409000F" w:tentative="1">
+      <w:start w:val="1"/>
+      <w:numFmt w:val="decimal"/>
+      <w:lvlText w:val="%7."/>
+      <w:lvlJc w:val="left"/>
+      <w:pPr>
+        <w:ind w:left="5040" w:hanging="360"/>
+      </w:pPr>
+    </w:lvl>
+    <w:lvl w:ilvl="7" w:tplc="04090019" w:tentative="1">
+      <w:start w:val="1"/>
+      <w:numFmt w:val="lowerLetter"/>
+      <w:lvlText w:val="%8."/>
+      <w:lvlJc w:val="left"/>
+      <w:pPr>
+        <w:ind w:left="5760" w:hanging="360"/>
+      </w:pPr>
+    </w:lvl>
+    <w:lvl w:ilvl="8" w:tplc="0409001B" w:tentative="1">
+      <w:start w:val="1"/>
+      <w:numFmt w:val="lowerRoman"/>
+      <w:lvlText w:val="%9."/>
+      <w:lvlJc w:val="right"/>
+      <w:pPr>
+        <w:ind w:left="6480" w:hanging="180"/>
+      </w:pPr>
+    </w:lvl>
+  </w:abstractNum>
+  <w:abstractNum w:abstractNumId="1" w15:restartNumberingAfterBreak="0">
+    <w:nsid w:val="39A768C4"/>
+    <w:multiLevelType w:val="hybridMultilevel"/>
+    <w:tmpl w:val="F49EF178"/>
+    <w:lvl w:ilvl="0" w:tplc="0409000F">
+      <w:start w:val="1"/>
+      <w:numFmt w:val="decimal"/>
+      <w:lvlText w:val="%1."/>
+      <w:lvlJc w:val="left"/>
+      <w:pPr>
+        <w:ind w:left="720" w:hanging="360"/>
+      </w:pPr>
+      <w:rPr>
+        <w:rFonts w:hint="default"/>
+      </w:rPr>
+    </w:lvl>
+    <w:lvl w:ilvl="1" w:tplc="04090019" w:tentative="1">
+      <w:start w:val="1"/>
+      <w:numFmt w:val="lowerLetter"/>
+      <w:lvlText w:val="%2."/>
+      <w:lvlJc w:val="left"/>
+      <w:pPr>
+        <w:ind w:left="1440" w:hanging="360"/>
+      </w:pPr>
+    </w:lvl>
+    <w:lvl w:ilvl="2" w:tplc="0409001B" w:tentative="1">
+      <w:start w:val="1"/>
+      <w:numFmt w:val="lowerRoman"/>
+      <w:lvlText w:val="%3."/>
+      <w:lvlJc w:val="right"/>
+      <w:pPr>
+        <w:ind w:left="2160" w:hanging="180"/>
+      </w:pPr>
+    </w:lvl>
+    <w:lvl w:ilvl="3" w:tplc="0409000F" w:tentative="1">
+      <w:start w:val="1"/>
+      <w:numFmt w:val="decimal"/>
+      <w:lvlText w:val="%4."/>
+      <w:lvlJc w:val="left"/>
+      <w:pPr>
+        <w:ind w:left="2880" w:hanging="360"/>
+      </w:pPr>
+    </w:lvl>
+    <w:lvl w:ilvl="4" w:tplc="04090019" w:tentative="1">
+      <w:start w:val="1"/>
+      <w:numFmt w:val="lowerLetter"/>
+      <w:lvlText w:val="%5."/>
+      <w:lvlJc w:val="left"/>
+      <w:pPr>
+        <w:ind w:left="3600" w:hanging="360"/>
+      </w:pPr>
+    </w:lvl>
+    <w:lvl w:ilvl="5" w:tplc="0409001B" w:tentative="1">
+      <w:start w:val="1"/>
+      <w:numFmt w:val="lowerRoman"/>
+      <w:lvlText w:val="%6."/>
+      <w:lvlJc w:val="right"/>
+      <w:pPr>
+        <w:ind w:left="4320" w:hanging="180"/>
+      </w:pPr>
+    </w:lvl>
+    <w:lvl w:ilvl="6" w:tplc="0409000F" w:tentative="1">
+      <w:start w:val="1"/>
+      <w:numFmt w:val="decimal"/>
+      <w:lvlText w:val="%7."/>
+      <w:lvlJc w:val="left"/>
+      <w:pPr>
+        <w:ind w:left="5040" w:hanging="360"/>
+      </w:pPr>
+    </w:lvl>
+    <w:lvl w:ilvl="7" w:tplc="04090019" w:tentative="1">
+      <w:start w:val="1"/>
+      <w:numFmt w:val="lowerLetter"/>
+      <w:lvlText w:val="%8."/>
+      <w:lvlJc w:val="left"/>
+      <w:pPr>
+        <w:ind w:left="5760" w:hanging="360"/>
+      </w:pPr>
+    </w:lvl>
+    <w:lvl w:ilvl="8" w:tplc="0409001B" w:tentative="1">
+      <w:start w:val="1"/>
+      <w:numFmt w:val="lowerRoman"/>
+      <w:lvlText w:val="%9."/>
+      <w:lvlJc w:val="right"/>
+      <w:pPr>
+        <w:ind w:left="6480" w:hanging="180"/>
+      </w:pPr>
+    </w:lvl>
+  </w:abstractNum>
+  <w:abstractNum w:abstractNumId="2" w15:restartNumberingAfterBreak="0">
     <w:nsid w:val="55F01374"/>
     <w:multiLevelType w:val="hybridMultilevel"/>
     <w:tmpl w:val="2556D1E4"/>
@@ -2276,7 +2642,7 @@
       </w:pPr>
     </w:lvl>
   </w:abstractNum>
-  <w:abstractNum w:abstractNumId="1" w15:restartNumberingAfterBreak="0">
+  <w:abstractNum w:abstractNumId="3" w15:restartNumberingAfterBreak="0">
     <w:nsid w:val="5A413A5B"/>
     <w:multiLevelType w:val="hybridMultilevel"/>
     <w:tmpl w:val="6BF87E72"/>
@@ -2388,7 +2754,7 @@
       </w:rPr>
     </w:lvl>
   </w:abstractNum>
-  <w:abstractNum w:abstractNumId="2" w15:restartNumberingAfterBreak="0">
+  <w:abstractNum w:abstractNumId="4" w15:restartNumberingAfterBreak="0">
     <w:nsid w:val="64642E96"/>
     <w:multiLevelType w:val="hybridMultilevel"/>
     <w:tmpl w:val="E53CDE3C"/>
@@ -2477,7 +2843,7 @@
       </w:pPr>
     </w:lvl>
   </w:abstractNum>
-  <w:abstractNum w:abstractNumId="3" w15:restartNumberingAfterBreak="0">
+  <w:abstractNum w:abstractNumId="5" w15:restartNumberingAfterBreak="0">
     <w:nsid w:val="712562D6"/>
     <w:multiLevelType w:val="hybridMultilevel"/>
     <w:tmpl w:val="12465BE0"/>
@@ -2567,16 +2933,22 @@
     </w:lvl>
   </w:abstractNum>
   <w:num w:numId="1">
+    <w:abstractNumId w:val="4"/>
+  </w:num>
+  <w:num w:numId="2">
     <w:abstractNumId w:val="2"/>
   </w:num>
-  <w:num w:numId="2">
+  <w:num w:numId="3">
+    <w:abstractNumId w:val="3"/>
+  </w:num>
+  <w:num w:numId="4">
+    <w:abstractNumId w:val="5"/>
+  </w:num>
+  <w:num w:numId="5">
     <w:abstractNumId w:val="0"/>
   </w:num>
-  <w:num w:numId="3">
+  <w:num w:numId="6">
     <w:abstractNumId w:val="1"/>
-  </w:num>
-  <w:num w:numId="4">
-    <w:abstractNumId w:val="3"/>
   </w:num>
 </w:numbering>
 </file>
@@ -2971,18 +3343,18 @@
     <w:lsdException w:name="List Table 6 Colorful Accent 6" w:uiPriority="51"/>
     <w:lsdException w:name="List Table 7 Colorful Accent 6" w:uiPriority="52"/>
   </w:latentStyles>
-  <w:style w:type="paragraph" w:default="1" w:styleId="a">
+  <w:style w:type="paragraph" w:default="1" w:styleId="Normal">
     <w:name w:val="Normal"/>
     <w:qFormat/>
     <w:pPr>
       <w:bidi/>
     </w:pPr>
   </w:style>
-  <w:style w:type="paragraph" w:styleId="1">
+  <w:style w:type="paragraph" w:styleId="Heading1">
     <w:name w:val="heading 1"/>
-    <w:basedOn w:val="a"/>
-    <w:next w:val="a"/>
-    <w:link w:val="10"/>
+    <w:basedOn w:val="Normal"/>
+    <w:next w:val="Normal"/>
+    <w:link w:val="Heading1Char"/>
     <w:uiPriority w:val="9"/>
     <w:qFormat/>
     <w:rsid w:val="00A47226"/>
@@ -2999,11 +3371,11 @@
       <w:szCs w:val="32"/>
     </w:rPr>
   </w:style>
-  <w:style w:type="paragraph" w:styleId="2">
+  <w:style w:type="paragraph" w:styleId="Heading2">
     <w:name w:val="heading 2"/>
-    <w:basedOn w:val="a"/>
-    <w:next w:val="a"/>
-    <w:link w:val="20"/>
+    <w:basedOn w:val="Normal"/>
+    <w:next w:val="Normal"/>
+    <w:link w:val="Heading2Char"/>
     <w:uiPriority w:val="9"/>
     <w:unhideWhenUsed/>
     <w:qFormat/>
@@ -3021,11 +3393,11 @@
       <w:szCs w:val="26"/>
     </w:rPr>
   </w:style>
-  <w:style w:type="paragraph" w:styleId="3">
+  <w:style w:type="paragraph" w:styleId="Heading3">
     <w:name w:val="heading 3"/>
-    <w:basedOn w:val="a"/>
-    <w:next w:val="a"/>
-    <w:link w:val="30"/>
+    <w:basedOn w:val="Normal"/>
+    <w:next w:val="Normal"/>
+    <w:link w:val="Heading3Char"/>
     <w:uiPriority w:val="9"/>
     <w:unhideWhenUsed/>
     <w:qFormat/>
@@ -3043,13 +3415,13 @@
       <w:szCs w:val="24"/>
     </w:rPr>
   </w:style>
-  <w:style w:type="character" w:default="1" w:styleId="a0">
+  <w:style w:type="character" w:default="1" w:styleId="DefaultParagraphFont">
     <w:name w:val="Default Paragraph Font"/>
     <w:uiPriority w:val="1"/>
     <w:semiHidden/>
     <w:unhideWhenUsed/>
   </w:style>
-  <w:style w:type="table" w:default="1" w:styleId="a1">
+  <w:style w:type="table" w:default="1" w:styleId="TableNormal">
     <w:name w:val="Normal Table"/>
     <w:uiPriority w:val="99"/>
     <w:semiHidden/>
@@ -3064,16 +3436,16 @@
       </w:tblCellMar>
     </w:tblPr>
   </w:style>
-  <w:style w:type="numbering" w:default="1" w:styleId="a2">
+  <w:style w:type="numbering" w:default="1" w:styleId="NoList">
     <w:name w:val="No List"/>
     <w:uiPriority w:val="99"/>
     <w:semiHidden/>
     <w:unhideWhenUsed/>
   </w:style>
-  <w:style w:type="character" w:customStyle="1" w:styleId="10">
-    <w:name w:val="כותרת 1 תו"/>
-    <w:basedOn w:val="a0"/>
-    <w:link w:val="1"/>
+  <w:style w:type="character" w:customStyle="1" w:styleId="Heading1Char">
+    <w:name w:val="Heading 1 Char"/>
+    <w:basedOn w:val="DefaultParagraphFont"/>
+    <w:link w:val="Heading1"/>
     <w:uiPriority w:val="9"/>
     <w:rsid w:val="00A47226"/>
     <w:rPr>
@@ -3083,10 +3455,10 @@
       <w:szCs w:val="32"/>
     </w:rPr>
   </w:style>
-  <w:style w:type="character" w:customStyle="1" w:styleId="20">
-    <w:name w:val="כותרת 2 תו"/>
-    <w:basedOn w:val="a0"/>
-    <w:link w:val="2"/>
+  <w:style w:type="character" w:customStyle="1" w:styleId="Heading2Char">
+    <w:name w:val="Heading 2 Char"/>
+    <w:basedOn w:val="DefaultParagraphFont"/>
+    <w:link w:val="Heading2"/>
     <w:uiPriority w:val="9"/>
     <w:rsid w:val="00A47226"/>
     <w:rPr>
@@ -3096,9 +3468,9 @@
       <w:szCs w:val="26"/>
     </w:rPr>
   </w:style>
-  <w:style w:type="paragraph" w:styleId="a3">
+  <w:style w:type="paragraph" w:styleId="ListParagraph">
     <w:name w:val="List Paragraph"/>
-    <w:basedOn w:val="a"/>
+    <w:basedOn w:val="Normal"/>
     <w:uiPriority w:val="34"/>
     <w:qFormat/>
     <w:rsid w:val="00A47226"/>
@@ -3107,10 +3479,10 @@
       <w:contextualSpacing/>
     </w:pPr>
   </w:style>
-  <w:style w:type="character" w:customStyle="1" w:styleId="30">
-    <w:name w:val="כותרת 3 תו"/>
-    <w:basedOn w:val="a0"/>
-    <w:link w:val="3"/>
+  <w:style w:type="character" w:customStyle="1" w:styleId="Heading3Char">
+    <w:name w:val="Heading 3 Char"/>
+    <w:basedOn w:val="DefaultParagraphFont"/>
+    <w:link w:val="Heading3"/>
     <w:uiPriority w:val="9"/>
     <w:rsid w:val="00A60527"/>
     <w:rPr>

</xml_diff>